<commit_message>
se realizan las respuestas 3 y 4, se finaliza la tarea
</commit_message>
<xml_diff>
--- a/Link_Github_taller2_M3_FelipeRodriguez.docx
+++ b/Link_Github_taller2_M3_FelipeRodriguez.docx
@@ -34,18 +34,16 @@
       </w:r>
     </w:p>
     <w:p>
+      <w:hyperlink r:id="rId5" w:history="1">
+        <w:r>
+          <w:rPr>
+            <w:rStyle w:val="Hipervnculo"/>
+          </w:rPr>
+          <w:t>https://github.com/Feliperodriguezri/Prueba2_Modulo3_Frontend_Corfo</w:t>
+        </w:r>
+      </w:hyperlink>
       <w:bookmarkStart w:id="0" w:name="_GoBack"/>
       <w:bookmarkEnd w:id="0"/>
-    </w:p>
-    <w:p>
-      <w:proofErr w:type="spellStart"/>
-      <w:r>
-        <w:t>Deplyment</w:t>
-      </w:r>
-      <w:proofErr w:type="spellEnd"/>
-      <w:r>
-        <w:t xml:space="preserve"> sitio web</w:t>
-      </w:r>
     </w:p>
     <w:p/>
     <w:sectPr>

</xml_diff>